<commit_message>
refs #545 refs #548
</commit_message>
<xml_diff>
--- a/doc/01_Bericht/07_Persönliche_Berichte.docx
+++ b/doc/01_Bericht/07_Persönliche_Berichte.docx
@@ -41,7 +41,7 @@
               </w:tcPr>
               <w:p>
                 <w:pPr>
-                  <w:pStyle w:val="KeinLeerraum"/>
+                  <w:pStyle w:val="NoSpacing"/>
                   <w:rPr>
                     <w:color w:val="4F81BD" w:themeColor="accent1"/>
                   </w:rPr>
@@ -49,7 +49,7 @@
               </w:p>
               <w:p>
                 <w:pPr>
-                  <w:pStyle w:val="KeinLeerraum"/>
+                  <w:pStyle w:val="NoSpacing"/>
                   <w:rPr>
                     <w:color w:val="4F4F59"/>
                   </w:rPr>
@@ -89,7 +89,7 @@
               </w:p>
               <w:p>
                 <w:pPr>
-                  <w:pStyle w:val="KeinLeerraum"/>
+                  <w:pStyle w:val="NoSpacing"/>
                   <w:rPr>
                     <w:color w:val="4F4F59"/>
                   </w:rPr>
@@ -117,7 +117,7 @@
                     <w:noProof/>
                     <w:color w:val="4F4F59"/>
                   </w:rPr>
-                  <w:t>21. September 2011</w:t>
+                  <w:t>16. Dezember 2011</w:t>
                 </w:r>
                 <w:r>
                   <w:rPr>
@@ -128,7 +128,7 @@
               </w:p>
               <w:p>
                 <w:pPr>
-                  <w:pStyle w:val="KeinLeerraum"/>
+                  <w:pStyle w:val="NoSpacing"/>
                   <w:rPr>
                     <w:color w:val="4F81BD" w:themeColor="accent1"/>
                   </w:rPr>
@@ -163,7 +163,7 @@
               </w:tcPr>
               <w:p>
                 <w:pPr>
-                  <w:pStyle w:val="KeinLeerraum"/>
+                  <w:pStyle w:val="NoSpacing"/>
                   <w:rPr>
                     <w:rFonts w:asciiTheme="majorHAnsi" w:eastAsiaTheme="majorEastAsia" w:hAnsiTheme="majorHAnsi" w:cstheme="majorBidi"/>
                   </w:rPr>
@@ -217,7 +217,7 @@
                 <w:sdtContent>
                   <w:p>
                     <w:pPr>
-                      <w:pStyle w:val="KeinLeerraum"/>
+                      <w:pStyle w:val="NoSpacing"/>
                       <w:rPr>
                         <w:rFonts w:asciiTheme="majorHAnsi" w:eastAsiaTheme="majorEastAsia" w:hAnsiTheme="majorHAnsi" w:cstheme="majorBidi"/>
                         <w:color w:val="4F81BD" w:themeColor="accent1"/>
@@ -265,7 +265,7 @@
                   </w:tcPr>
                   <w:p>
                     <w:pPr>
-                      <w:pStyle w:val="KeinLeerraum"/>
+                      <w:pStyle w:val="NoSpacing"/>
                       <w:rPr>
                         <w:rFonts w:asciiTheme="majorHAnsi" w:eastAsiaTheme="majorEastAsia" w:hAnsiTheme="majorHAnsi" w:cstheme="majorBidi"/>
                       </w:rPr>
@@ -397,8 +397,6 @@
               </wp:inline>
             </w:drawing>
           </w:r>
-          <w:bookmarkStart w:id="0" w:name="_GoBack"/>
-          <w:bookmarkEnd w:id="0"/>
           <w:r>
             <w:rPr>
               <w:b/>
@@ -411,28 +409,28 @@
     </w:sdt>
     <w:p>
       <w:pPr>
-        <w:pStyle w:val="berschrift1"/>
-      </w:pPr>
-      <w:bookmarkStart w:id="1" w:name="_Toc287347252"/>
+        <w:pStyle w:val="Heading1"/>
+      </w:pPr>
+      <w:bookmarkStart w:id="0" w:name="_Toc287347252"/>
       <w:r>
         <w:lastRenderedPageBreak/>
         <w:t>Dokumentinformationen</w:t>
       </w:r>
-      <w:bookmarkEnd w:id="1"/>
+      <w:bookmarkEnd w:id="0"/>
     </w:p>
     <w:p>
       <w:pPr>
-        <w:pStyle w:val="berschrift2"/>
-      </w:pPr>
-      <w:bookmarkStart w:id="2" w:name="_Toc287347253"/>
+        <w:pStyle w:val="Heading2"/>
+      </w:pPr>
+      <w:bookmarkStart w:id="1" w:name="_Toc287347253"/>
       <w:r>
         <w:t>Änderungsgeschichte</w:t>
       </w:r>
-      <w:bookmarkEnd w:id="2"/>
+      <w:bookmarkEnd w:id="1"/>
     </w:p>
     <w:tbl>
       <w:tblPr>
-        <w:tblStyle w:val="MittlereSchattierung1-Akzent1"/>
+        <w:tblStyle w:val="MediumShading1-Accent1"/>
         <w:tblW w:w="0" w:type="auto"/>
         <w:tblInd w:w="108" w:type="dxa"/>
         <w:tblLook w:val="04A0" w:firstRow="1" w:lastRow="0" w:firstColumn="1" w:lastColumn="0" w:noHBand="0" w:noVBand="1"/>
@@ -562,7 +560,7 @@
         </w:tc>
       </w:tr>
     </w:tbl>
-    <w:bookmarkStart w:id="3" w:name="_Toc287347254" w:displacedByCustomXml="next"/>
+    <w:bookmarkStart w:id="2" w:name="_Toc287347254" w:displacedByCustomXml="next"/>
     <w:sdt>
       <w:sdtPr>
         <w:rPr>
@@ -588,7 +586,7 @@
       <w:sdtContent>
         <w:p>
           <w:pPr>
-            <w:pStyle w:val="berschrift2"/>
+            <w:pStyle w:val="Heading2"/>
           </w:pPr>
           <w:r>
             <w:rPr>
@@ -596,11 +594,11 @@
             </w:rPr>
             <w:t>Inhaltsverzeichnis</w:t>
           </w:r>
-          <w:bookmarkEnd w:id="3"/>
+          <w:bookmarkEnd w:id="2"/>
         </w:p>
         <w:p>
           <w:pPr>
-            <w:pStyle w:val="Verzeichnis1"/>
+            <w:pStyle w:val="TOC1"/>
             <w:tabs>
               <w:tab w:val="left" w:pos="440"/>
               <w:tab w:val="right" w:leader="dot" w:pos="9062"/>
@@ -705,7 +703,7 @@
         </w:p>
         <w:p>
           <w:pPr>
-            <w:pStyle w:val="Verzeichnis2"/>
+            <w:pStyle w:val="TOC2"/>
             <w:tabs>
               <w:tab w:val="left" w:pos="880"/>
               <w:tab w:val="right" w:leader="dot" w:pos="9062"/>
@@ -793,7 +791,7 @@
         </w:p>
         <w:p>
           <w:pPr>
-            <w:pStyle w:val="Verzeichnis2"/>
+            <w:pStyle w:val="TOC2"/>
             <w:tabs>
               <w:tab w:val="left" w:pos="880"/>
               <w:tab w:val="right" w:leader="dot" w:pos="9062"/>
@@ -882,7 +880,7 @@
         </w:p>
         <w:p>
           <w:pPr>
-            <w:pStyle w:val="Verzeichnis1"/>
+            <w:pStyle w:val="TOC1"/>
             <w:tabs>
               <w:tab w:val="left" w:pos="440"/>
               <w:tab w:val="right" w:leader="dot" w:pos="9062"/>
@@ -972,7 +970,7 @@
         </w:p>
         <w:p>
           <w:pPr>
-            <w:pStyle w:val="Verzeichnis2"/>
+            <w:pStyle w:val="TOC2"/>
             <w:tabs>
               <w:tab w:val="left" w:pos="880"/>
               <w:tab w:val="right" w:leader="dot" w:pos="9062"/>
@@ -1060,7 +1058,7 @@
         </w:p>
         <w:p>
           <w:pPr>
-            <w:pStyle w:val="Verzeichnis3"/>
+            <w:pStyle w:val="TOC3"/>
             <w:tabs>
               <w:tab w:val="left" w:pos="1320"/>
               <w:tab w:val="right" w:leader="dot" w:pos="9062"/>
@@ -1154,9 +1152,9 @@
     </w:sdt>
     <w:p>
       <w:pPr>
-        <w:pStyle w:val="berschrift1"/>
-      </w:pPr>
-      <w:bookmarkStart w:id="4" w:name="_Toc287347255"/>
+        <w:pStyle w:val="Heading1"/>
+      </w:pPr>
+      <w:bookmarkStart w:id="3" w:name="_Toc287347255"/>
       <w:proofErr w:type="spellStart"/>
       <w:r>
         <w:t>Lorem</w:t>
@@ -1169,126 +1167,15 @@
       <w:r>
         <w:t>ipsum</w:t>
       </w:r>
-      <w:bookmarkEnd w:id="4"/>
+      <w:bookmarkEnd w:id="3"/>
       <w:proofErr w:type="spellEnd"/>
     </w:p>
     <w:p>
-      <w:proofErr w:type="spellStart"/>
+      <w:bookmarkStart w:id="4" w:name="_GoBack"/>
+      <w:bookmarkEnd w:id="4"/>
       <w:r>
-        <w:t>Lorem</w:t>
+        <w:t>Siehe Schlussfolgerungen.</w:t>
       </w:r>
-      <w:proofErr w:type="spellEnd"/>
-      <w:r>
-        <w:t xml:space="preserve"> </w:t>
-      </w:r>
-      <w:proofErr w:type="spellStart"/>
-      <w:r>
-        <w:t>ipsum</w:t>
-      </w:r>
-      <w:proofErr w:type="spellEnd"/>
-    </w:p>
-    <w:p>
-      <w:pPr>
-        <w:pStyle w:val="berschrift2"/>
-      </w:pPr>
-      <w:bookmarkStart w:id="5" w:name="_Toc287347256"/>
-      <w:proofErr w:type="spellStart"/>
-      <w:r>
-        <w:t>Lorem</w:t>
-      </w:r>
-      <w:proofErr w:type="spellEnd"/>
-      <w:r>
-        <w:t xml:space="preserve"> </w:t>
-      </w:r>
-      <w:proofErr w:type="spellStart"/>
-      <w:r>
-        <w:t>ipsum</w:t>
-      </w:r>
-      <w:bookmarkEnd w:id="5"/>
-      <w:proofErr w:type="spellEnd"/>
-    </w:p>
-    <w:p>
-      <w:proofErr w:type="spellStart"/>
-      <w:r>
-        <w:t>Lorem</w:t>
-      </w:r>
-      <w:proofErr w:type="spellEnd"/>
-      <w:r>
-        <w:t xml:space="preserve"> </w:t>
-      </w:r>
-      <w:proofErr w:type="spellStart"/>
-      <w:r>
-        <w:t>ipsum</w:t>
-      </w:r>
-      <w:proofErr w:type="spellEnd"/>
-    </w:p>
-    <w:p>
-      <w:pPr>
-        <w:pStyle w:val="berschrift3"/>
-      </w:pPr>
-      <w:bookmarkStart w:id="6" w:name="_Toc287347257"/>
-      <w:proofErr w:type="spellStart"/>
-      <w:r>
-        <w:t>Lorem</w:t>
-      </w:r>
-      <w:proofErr w:type="spellEnd"/>
-      <w:r>
-        <w:t xml:space="preserve"> </w:t>
-      </w:r>
-      <w:proofErr w:type="spellStart"/>
-      <w:r>
-        <w:t>ipsum</w:t>
-      </w:r>
-      <w:bookmarkEnd w:id="6"/>
-      <w:proofErr w:type="spellEnd"/>
-    </w:p>
-    <w:p>
-      <w:proofErr w:type="spellStart"/>
-      <w:r>
-        <w:t>Lorem</w:t>
-      </w:r>
-      <w:proofErr w:type="spellEnd"/>
-      <w:r>
-        <w:t xml:space="preserve"> </w:t>
-      </w:r>
-      <w:proofErr w:type="spellStart"/>
-      <w:r>
-        <w:t>ipsum</w:t>
-      </w:r>
-      <w:proofErr w:type="spellEnd"/>
-    </w:p>
-    <w:p>
-      <w:pPr>
-        <w:pStyle w:val="berschrift4"/>
-      </w:pPr>
-      <w:proofErr w:type="spellStart"/>
-      <w:r>
-        <w:t>Lorem</w:t>
-      </w:r>
-      <w:proofErr w:type="spellEnd"/>
-      <w:r>
-        <w:t xml:space="preserve"> </w:t>
-      </w:r>
-      <w:proofErr w:type="spellStart"/>
-      <w:r>
-        <w:t>ipsum</w:t>
-      </w:r>
-      <w:proofErr w:type="spellEnd"/>
-    </w:p>
-    <w:p>
-      <w:proofErr w:type="spellStart"/>
-      <w:r>
-        <w:t>Lorem</w:t>
-      </w:r>
-      <w:proofErr w:type="spellEnd"/>
-      <w:r>
-        <w:t xml:space="preserve"> </w:t>
-      </w:r>
-      <w:proofErr w:type="spellStart"/>
-      <w:r>
-        <w:t>ipsum</w:t>
-      </w:r>
-      <w:proofErr w:type="spellEnd"/>
     </w:p>
     <w:sectPr>
       <w:headerReference w:type="default" r:id="rId10"/>
@@ -1333,7 +1220,7 @@
 <w:ftr xmlns:wpc="http://schemas.microsoft.com/office/word/2010/wordprocessingCanvas" xmlns:mc="http://schemas.openxmlformats.org/markup-compatibility/2006" xmlns:o="urn:schemas-microsoft-com:office:office" xmlns:r="http://schemas.openxmlformats.org/officeDocument/2006/relationships" xmlns:m="http://schemas.openxmlformats.org/officeDocument/2006/math" xmlns:v="urn:schemas-microsoft-com:vml" xmlns:wp14="http://schemas.microsoft.com/office/word/2010/wordprocessingDrawing" xmlns:wp="http://schemas.openxmlformats.org/drawingml/2006/wordprocessingDrawing" xmlns:w10="urn:schemas-microsoft-com:office:word" xmlns:w="http://schemas.openxmlformats.org/wordprocessingml/2006/main" xmlns:w14="http://schemas.microsoft.com/office/word/2010/wordml" xmlns:wpg="http://schemas.microsoft.com/office/word/2010/wordprocessingGroup" xmlns:wpi="http://schemas.microsoft.com/office/word/2010/wordprocessingInk" xmlns:wne="http://schemas.microsoft.com/office/word/2006/wordml" xmlns:wps="http://schemas.microsoft.com/office/word/2010/wordprocessingShape" mc:Ignorable="w14 wp14">
   <w:p>
     <w:pPr>
-      <w:pStyle w:val="Fuzeile"/>
+      <w:pStyle w:val="Footer"/>
     </w:pPr>
     <w:r>
       <w:t>Project Flip 2.0 – Persönliche Berichte</w:t>
@@ -1354,7 +1241,7 @@
       <w:rPr>
         <w:noProof/>
       </w:rPr>
-      <w:t>21. September 2011</w:t>
+      <w:t>16. Dezember 2011</w:t>
     </w:r>
     <w:r>
       <w:fldChar w:fldCharType="end"/>
@@ -1406,16 +1293,31 @@
       </w:rPr>
       <w:t xml:space="preserve"> von </w:t>
     </w:r>
-    <w:fldSimple w:instr="NUMPAGES  \* Arabic  \* MERGEFORMAT">
-      <w:r>
-        <w:rPr>
-          <w:b/>
-          <w:noProof/>
-          <w:lang w:val="de-DE"/>
-        </w:rPr>
-        <w:t>1</w:t>
-      </w:r>
-    </w:fldSimple>
+    <w:r>
+      <w:fldChar w:fldCharType="begin"/>
+    </w:r>
+    <w:r>
+      <w:instrText>NUMPAGES  \* Arabic  \* MERGEFORMAT</w:instrText>
+    </w:r>
+    <w:r>
+      <w:fldChar w:fldCharType="separate"/>
+    </w:r>
+    <w:r>
+      <w:rPr>
+        <w:b/>
+        <w:noProof/>
+        <w:lang w:val="de-DE"/>
+      </w:rPr>
+      <w:t>1</w:t>
+    </w:r>
+    <w:r>
+      <w:rPr>
+        <w:b/>
+        <w:noProof/>
+        <w:lang w:val="de-DE"/>
+      </w:rPr>
+      <w:fldChar w:fldCharType="end"/>
+    </w:r>
   </w:p>
 </w:ftr>
 </file>
@@ -1449,7 +1351,7 @@
 <w:hdr xmlns:wpc="http://schemas.microsoft.com/office/word/2010/wordprocessingCanvas" xmlns:mc="http://schemas.openxmlformats.org/markup-compatibility/2006" xmlns:o="urn:schemas-microsoft-com:office:office" xmlns:r="http://schemas.openxmlformats.org/officeDocument/2006/relationships" xmlns:m="http://schemas.openxmlformats.org/officeDocument/2006/math" xmlns:v="urn:schemas-microsoft-com:vml" xmlns:wp14="http://schemas.microsoft.com/office/word/2010/wordprocessingDrawing" xmlns:wp="http://schemas.openxmlformats.org/drawingml/2006/wordprocessingDrawing" xmlns:w10="urn:schemas-microsoft-com:office:word" xmlns:w="http://schemas.openxmlformats.org/wordprocessingml/2006/main" xmlns:w14="http://schemas.microsoft.com/office/word/2010/wordml" xmlns:wpg="http://schemas.microsoft.com/office/word/2010/wordprocessingGroup" xmlns:wpi="http://schemas.microsoft.com/office/word/2010/wordprocessingInk" xmlns:wne="http://schemas.microsoft.com/office/word/2006/wordml" xmlns:wps="http://schemas.microsoft.com/office/word/2010/wordprocessingShape" mc:Ignorable="w14 wp14">
   <w:p>
     <w:pPr>
-      <w:pStyle w:val="Kopfzeile"/>
+      <w:pStyle w:val="Header"/>
     </w:pPr>
     <w:r>
       <w:rPr>
@@ -1720,7 +1622,7 @@
     <w:lvl w:ilvl="0">
       <w:start w:val="1"/>
       <w:numFmt w:val="decimal"/>
-      <w:pStyle w:val="berschrift1"/>
+      <w:pStyle w:val="Heading1"/>
       <w:lvlText w:val="%1"/>
       <w:lvlJc w:val="left"/>
       <w:pPr>
@@ -1730,7 +1632,7 @@
     <w:lvl w:ilvl="1">
       <w:start w:val="1"/>
       <w:numFmt w:val="decimal"/>
-      <w:pStyle w:val="berschrift2"/>
+      <w:pStyle w:val="Heading2"/>
       <w:lvlText w:val="%1.%2"/>
       <w:lvlJc w:val="left"/>
       <w:pPr>
@@ -1740,7 +1642,7 @@
     <w:lvl w:ilvl="2">
       <w:start w:val="1"/>
       <w:numFmt w:val="decimal"/>
-      <w:pStyle w:val="berschrift3"/>
+      <w:pStyle w:val="Heading3"/>
       <w:lvlText w:val="%1.%2.%3"/>
       <w:lvlJc w:val="left"/>
       <w:pPr>
@@ -1750,7 +1652,7 @@
     <w:lvl w:ilvl="3">
       <w:start w:val="1"/>
       <w:numFmt w:val="decimal"/>
-      <w:pStyle w:val="berschrift4"/>
+      <w:pStyle w:val="Heading4"/>
       <w:lvlText w:val="%1.%2.%3.%4"/>
       <w:lvlJc w:val="left"/>
       <w:pPr>
@@ -1760,7 +1662,7 @@
     <w:lvl w:ilvl="4">
       <w:start w:val="1"/>
       <w:numFmt w:val="decimal"/>
-      <w:pStyle w:val="berschrift5"/>
+      <w:pStyle w:val="Heading5"/>
       <w:lvlText w:val="%1.%2.%3.%4.%5"/>
       <w:lvlJc w:val="left"/>
       <w:pPr>
@@ -1770,7 +1672,7 @@
     <w:lvl w:ilvl="5">
       <w:start w:val="1"/>
       <w:numFmt w:val="decimal"/>
-      <w:pStyle w:val="berschrift6"/>
+      <w:pStyle w:val="Heading6"/>
       <w:lvlText w:val="%1.%2.%3.%4.%5.%6"/>
       <w:lvlJc w:val="left"/>
       <w:pPr>
@@ -1780,7 +1682,7 @@
     <w:lvl w:ilvl="6">
       <w:start w:val="1"/>
       <w:numFmt w:val="decimal"/>
-      <w:pStyle w:val="berschrift7"/>
+      <w:pStyle w:val="Heading7"/>
       <w:lvlText w:val="%1.%2.%3.%4.%5.%6.%7"/>
       <w:lvlJc w:val="left"/>
       <w:pPr>
@@ -1790,7 +1692,7 @@
     <w:lvl w:ilvl="7">
       <w:start w:val="1"/>
       <w:numFmt w:val="decimal"/>
-      <w:pStyle w:val="berschrift8"/>
+      <w:pStyle w:val="Heading8"/>
       <w:lvlText w:val="%1.%2.%3.%4.%5.%6.%7.%8"/>
       <w:lvlJc w:val="left"/>
       <w:pPr>
@@ -1800,7 +1702,7 @@
     <w:lvl w:ilvl="8">
       <w:start w:val="1"/>
       <w:numFmt w:val="decimal"/>
-      <w:pStyle w:val="berschrift9"/>
+      <w:pStyle w:val="Heading9"/>
       <w:lvlText w:val="%1.%2.%3.%4.%5.%6.%7.%8.%9"/>
       <w:lvlJc w:val="left"/>
       <w:pPr>
@@ -2065,7 +1967,7 @@
     <w:lsdException w:name="Bibliography" w:uiPriority="37"/>
     <w:lsdException w:name="TOC Heading" w:uiPriority="39" w:qFormat="1"/>
   </w:latentStyles>
-  <w:style w:type="paragraph" w:default="1" w:styleId="Standard">
+  <w:style w:type="paragraph" w:default="1" w:styleId="Normal">
     <w:name w:val="Normal"/>
     <w:qFormat/>
     <w:rsid w:val="003C3BB7"/>
@@ -2074,11 +1976,11 @@
       <w:szCs w:val="20"/>
     </w:rPr>
   </w:style>
-  <w:style w:type="paragraph" w:styleId="berschrift1">
+  <w:style w:type="paragraph" w:styleId="Heading1">
     <w:name w:val="heading 1"/>
-    <w:basedOn w:val="Standard"/>
-    <w:next w:val="Standard"/>
-    <w:link w:val="berschrift1Zchn"/>
+    <w:basedOn w:val="Normal"/>
+    <w:next w:val="Normal"/>
+    <w:link w:val="Heading1Char"/>
     <w:uiPriority w:val="9"/>
     <w:qFormat/>
     <w:rsid w:val="00976450"/>
@@ -2106,11 +2008,11 @@
       <w:szCs w:val="22"/>
     </w:rPr>
   </w:style>
-  <w:style w:type="paragraph" w:styleId="berschrift2">
+  <w:style w:type="paragraph" w:styleId="Heading2">
     <w:name w:val="heading 2"/>
-    <w:basedOn w:val="Standard"/>
-    <w:next w:val="Standard"/>
-    <w:link w:val="berschrift2Zchn"/>
+    <w:basedOn w:val="Normal"/>
+    <w:next w:val="Normal"/>
+    <w:link w:val="Heading2Char"/>
     <w:uiPriority w:val="9"/>
     <w:unhideWhenUsed/>
     <w:qFormat/>
@@ -2137,11 +2039,11 @@
       <w:szCs w:val="22"/>
     </w:rPr>
   </w:style>
-  <w:style w:type="paragraph" w:styleId="berschrift3">
+  <w:style w:type="paragraph" w:styleId="Heading3">
     <w:name w:val="heading 3"/>
-    <w:basedOn w:val="Standard"/>
-    <w:next w:val="Standard"/>
-    <w:link w:val="berschrift3Zchn"/>
+    <w:basedOn w:val="Normal"/>
+    <w:next w:val="Normal"/>
+    <w:link w:val="Heading3Char"/>
     <w:uiPriority w:val="9"/>
     <w:unhideWhenUsed/>
     <w:qFormat/>
@@ -2164,11 +2066,11 @@
       <w:szCs w:val="22"/>
     </w:rPr>
   </w:style>
-  <w:style w:type="paragraph" w:styleId="berschrift4">
+  <w:style w:type="paragraph" w:styleId="Heading4">
     <w:name w:val="heading 4"/>
-    <w:basedOn w:val="Standard"/>
-    <w:next w:val="Standard"/>
-    <w:link w:val="berschrift4Zchn"/>
+    <w:basedOn w:val="Normal"/>
+    <w:next w:val="Normal"/>
+    <w:link w:val="Heading4Char"/>
     <w:uiPriority w:val="9"/>
     <w:unhideWhenUsed/>
     <w:qFormat/>
@@ -2193,11 +2095,11 @@
       <w:szCs w:val="22"/>
     </w:rPr>
   </w:style>
-  <w:style w:type="paragraph" w:styleId="berschrift5">
+  <w:style w:type="paragraph" w:styleId="Heading5">
     <w:name w:val="heading 5"/>
-    <w:basedOn w:val="Standard"/>
-    <w:next w:val="Standard"/>
-    <w:link w:val="berschrift5Zchn"/>
+    <w:basedOn w:val="Normal"/>
+    <w:next w:val="Normal"/>
+    <w:link w:val="Heading5Char"/>
     <w:uiPriority w:val="9"/>
     <w:unhideWhenUsed/>
     <w:qFormat/>
@@ -2218,11 +2120,11 @@
       <w:szCs w:val="22"/>
     </w:rPr>
   </w:style>
-  <w:style w:type="paragraph" w:styleId="berschrift6">
+  <w:style w:type="paragraph" w:styleId="Heading6">
     <w:name w:val="heading 6"/>
-    <w:basedOn w:val="Standard"/>
-    <w:next w:val="Standard"/>
-    <w:link w:val="berschrift6Zchn"/>
+    <w:basedOn w:val="Normal"/>
+    <w:next w:val="Normal"/>
+    <w:link w:val="Heading6Char"/>
     <w:uiPriority w:val="9"/>
     <w:semiHidden/>
     <w:unhideWhenUsed/>
@@ -2247,11 +2149,11 @@
       <w:szCs w:val="22"/>
     </w:rPr>
   </w:style>
-  <w:style w:type="paragraph" w:styleId="berschrift7">
+  <w:style w:type="paragraph" w:styleId="Heading7">
     <w:name w:val="heading 7"/>
-    <w:basedOn w:val="Standard"/>
-    <w:next w:val="Standard"/>
-    <w:link w:val="berschrift7Zchn"/>
+    <w:basedOn w:val="Normal"/>
+    <w:next w:val="Normal"/>
+    <w:link w:val="Heading7Char"/>
     <w:uiPriority w:val="9"/>
     <w:semiHidden/>
     <w:unhideWhenUsed/>
@@ -2273,11 +2175,11 @@
       <w:szCs w:val="22"/>
     </w:rPr>
   </w:style>
-  <w:style w:type="paragraph" w:styleId="berschrift8">
+  <w:style w:type="paragraph" w:styleId="Heading8">
     <w:name w:val="heading 8"/>
-    <w:basedOn w:val="Standard"/>
-    <w:next w:val="Standard"/>
-    <w:link w:val="berschrift8Zchn"/>
+    <w:basedOn w:val="Normal"/>
+    <w:next w:val="Normal"/>
+    <w:link w:val="Heading8Char"/>
     <w:uiPriority w:val="9"/>
     <w:semiHidden/>
     <w:unhideWhenUsed/>
@@ -2298,11 +2200,11 @@
       <w:szCs w:val="18"/>
     </w:rPr>
   </w:style>
-  <w:style w:type="paragraph" w:styleId="berschrift9">
+  <w:style w:type="paragraph" w:styleId="Heading9">
     <w:name w:val="heading 9"/>
-    <w:basedOn w:val="Standard"/>
-    <w:next w:val="Standard"/>
-    <w:link w:val="berschrift9Zchn"/>
+    <w:basedOn w:val="Normal"/>
+    <w:next w:val="Normal"/>
+    <w:link w:val="Heading9Char"/>
     <w:uiPriority w:val="9"/>
     <w:semiHidden/>
     <w:unhideWhenUsed/>
@@ -2324,13 +2226,13 @@
       <w:szCs w:val="18"/>
     </w:rPr>
   </w:style>
-  <w:style w:type="character" w:default="1" w:styleId="Absatz-Standardschriftart">
+  <w:style w:type="character" w:default="1" w:styleId="DefaultParagraphFont">
     <w:name w:val="Default Paragraph Font"/>
     <w:uiPriority w:val="1"/>
     <w:semiHidden/>
     <w:unhideWhenUsed/>
   </w:style>
-  <w:style w:type="table" w:default="1" w:styleId="NormaleTabelle">
+  <w:style w:type="table" w:default="1" w:styleId="TableNormal">
     <w:name w:val="Normal Table"/>
     <w:uiPriority w:val="99"/>
     <w:semiHidden/>
@@ -2345,16 +2247,16 @@
       </w:tblCellMar>
     </w:tblPr>
   </w:style>
-  <w:style w:type="numbering" w:default="1" w:styleId="KeineListe">
+  <w:style w:type="numbering" w:default="1" w:styleId="NoList">
     <w:name w:val="No List"/>
     <w:uiPriority w:val="99"/>
     <w:semiHidden/>
     <w:unhideWhenUsed/>
   </w:style>
-  <w:style w:type="character" w:customStyle="1" w:styleId="berschrift1Zchn">
-    <w:name w:val="Überschrift 1 Zchn"/>
-    <w:basedOn w:val="Absatz-Standardschriftart"/>
-    <w:link w:val="berschrift1"/>
+  <w:style w:type="character" w:customStyle="1" w:styleId="Heading1Char">
+    <w:name w:val="Heading 1 Char"/>
+    <w:basedOn w:val="DefaultParagraphFont"/>
+    <w:link w:val="Heading1"/>
     <w:uiPriority w:val="9"/>
     <w:rsid w:val="00976450"/>
     <w:rPr>
@@ -2367,10 +2269,10 @@
       <w:shd w:val="clear" w:color="auto" w:fill="D5D3EA"/>
     </w:rPr>
   </w:style>
-  <w:style w:type="character" w:customStyle="1" w:styleId="berschrift2Zchn">
-    <w:name w:val="Überschrift 2 Zchn"/>
-    <w:basedOn w:val="Absatz-Standardschriftart"/>
-    <w:link w:val="berschrift2"/>
+  <w:style w:type="character" w:customStyle="1" w:styleId="Heading2Char">
+    <w:name w:val="Heading 2 Char"/>
+    <w:basedOn w:val="DefaultParagraphFont"/>
+    <w:link w:val="Heading2"/>
     <w:uiPriority w:val="9"/>
     <w:rsid w:val="00976450"/>
     <w:rPr>
@@ -2381,9 +2283,9 @@
       <w:shd w:val="clear" w:color="auto" w:fill="FFFFFF" w:themeFill="background1"/>
     </w:rPr>
   </w:style>
-  <w:style w:type="table" w:styleId="Tabellenraster">
+  <w:style w:type="table" w:styleId="TableGrid">
     <w:name w:val="Table Grid"/>
-    <w:basedOn w:val="NormaleTabelle"/>
+    <w:basedOn w:val="TableNormal"/>
     <w:uiPriority w:val="59"/>
     <w:rsid w:val="00651384"/>
     <w:pPr>
@@ -2407,9 +2309,9 @@
       </w:tblCellMar>
     </w:tblPr>
   </w:style>
-  <w:style w:type="table" w:styleId="HellesRaster-Akzent1">
+  <w:style w:type="table" w:styleId="LightGrid-Accent1">
     <w:name w:val="Light Grid Accent 1"/>
-    <w:basedOn w:val="NormaleTabelle"/>
+    <w:basedOn w:val="TableNormal"/>
     <w:uiPriority w:val="62"/>
     <w:rsid w:val="00CB0412"/>
     <w:pPr>
@@ -2537,9 +2439,9 @@
       </w:tcPr>
     </w:tblStylePr>
   </w:style>
-  <w:style w:type="table" w:styleId="MittlereSchattierung1-Akzent1">
+  <w:style w:type="table" w:styleId="MediumShading1-Accent1">
     <w:name w:val="Medium Shading 1 Accent 1"/>
-    <w:basedOn w:val="NormaleTabelle"/>
+    <w:basedOn w:val="TableNormal"/>
     <w:uiPriority w:val="63"/>
     <w:rsid w:val="00FC564C"/>
     <w:pPr>
@@ -2637,9 +2539,9 @@
       </w:tcPr>
     </w:tblStylePr>
   </w:style>
-  <w:style w:type="table" w:styleId="MittlereListe2-Akzent1">
+  <w:style w:type="table" w:styleId="MediumList2-Accent1">
     <w:name w:val="Medium List 2 Accent 1"/>
-    <w:basedOn w:val="NormaleTabelle"/>
+    <w:basedOn w:val="TableNormal"/>
     <w:uiPriority w:val="66"/>
     <w:rsid w:val="00CB0412"/>
     <w:pPr>
@@ -2765,9 +2667,9 @@
       </w:tcPr>
     </w:tblStylePr>
   </w:style>
-  <w:style w:type="table" w:styleId="MittlereListe1-Akzent1">
+  <w:style w:type="table" w:styleId="MediumList1-Accent1">
     <w:name w:val="Medium List 1 Accent 1"/>
-    <w:basedOn w:val="NormaleTabelle"/>
+    <w:basedOn w:val="TableNormal"/>
     <w:uiPriority w:val="65"/>
     <w:rsid w:val="00CB0412"/>
     <w:pPr>
@@ -2849,10 +2751,10 @@
       </w:tcPr>
     </w:tblStylePr>
   </w:style>
-  <w:style w:type="character" w:customStyle="1" w:styleId="berschrift3Zchn">
-    <w:name w:val="Überschrift 3 Zchn"/>
-    <w:basedOn w:val="Absatz-Standardschriftart"/>
-    <w:link w:val="berschrift3"/>
+  <w:style w:type="character" w:customStyle="1" w:styleId="Heading3Char">
+    <w:name w:val="Heading 3 Char"/>
+    <w:basedOn w:val="DefaultParagraphFont"/>
+    <w:link w:val="Heading3"/>
     <w:uiPriority w:val="9"/>
     <w:rsid w:val="00976450"/>
     <w:rPr>
@@ -2860,10 +2762,10 @@
       <w:spacing w:val="15"/>
     </w:rPr>
   </w:style>
-  <w:style w:type="character" w:customStyle="1" w:styleId="berschrift4Zchn">
-    <w:name w:val="Überschrift 4 Zchn"/>
-    <w:basedOn w:val="Absatz-Standardschriftart"/>
-    <w:link w:val="berschrift4"/>
+  <w:style w:type="character" w:customStyle="1" w:styleId="Heading4Char">
+    <w:name w:val="Heading 4 Char"/>
+    <w:basedOn w:val="DefaultParagraphFont"/>
+    <w:link w:val="Heading4"/>
     <w:uiPriority w:val="9"/>
     <w:rsid w:val="00976450"/>
     <w:rPr>
@@ -2872,10 +2774,10 @@
       <w:spacing w:val="10"/>
     </w:rPr>
   </w:style>
-  <w:style w:type="character" w:customStyle="1" w:styleId="berschrift5Zchn">
-    <w:name w:val="Überschrift 5 Zchn"/>
-    <w:basedOn w:val="Absatz-Standardschriftart"/>
-    <w:link w:val="berschrift5"/>
+  <w:style w:type="character" w:customStyle="1" w:styleId="Heading5Char">
+    <w:name w:val="Heading 5 Char"/>
+    <w:basedOn w:val="DefaultParagraphFont"/>
+    <w:link w:val="Heading5"/>
     <w:uiPriority w:val="9"/>
     <w:rsid w:val="00976450"/>
     <w:rPr>
@@ -2884,10 +2786,10 @@
       <w:spacing w:val="10"/>
     </w:rPr>
   </w:style>
-  <w:style w:type="character" w:customStyle="1" w:styleId="berschrift6Zchn">
-    <w:name w:val="Überschrift 6 Zchn"/>
-    <w:basedOn w:val="Absatz-Standardschriftart"/>
-    <w:link w:val="berschrift6"/>
+  <w:style w:type="character" w:customStyle="1" w:styleId="Heading6Char">
+    <w:name w:val="Heading 6 Char"/>
+    <w:basedOn w:val="DefaultParagraphFont"/>
+    <w:link w:val="Heading6"/>
     <w:uiPriority w:val="9"/>
     <w:semiHidden/>
     <w:rsid w:val="003C3BB7"/>
@@ -2897,10 +2799,10 @@
       <w:spacing w:val="10"/>
     </w:rPr>
   </w:style>
-  <w:style w:type="character" w:customStyle="1" w:styleId="berschrift7Zchn">
-    <w:name w:val="Überschrift 7 Zchn"/>
-    <w:basedOn w:val="Absatz-Standardschriftart"/>
-    <w:link w:val="berschrift7"/>
+  <w:style w:type="character" w:customStyle="1" w:styleId="Heading7Char">
+    <w:name w:val="Heading 7 Char"/>
+    <w:basedOn w:val="DefaultParagraphFont"/>
+    <w:link w:val="Heading7"/>
     <w:uiPriority w:val="9"/>
     <w:semiHidden/>
     <w:rsid w:val="003C3BB7"/>
@@ -2910,10 +2812,10 @@
       <w:spacing w:val="10"/>
     </w:rPr>
   </w:style>
-  <w:style w:type="character" w:customStyle="1" w:styleId="berschrift8Zchn">
-    <w:name w:val="Überschrift 8 Zchn"/>
-    <w:basedOn w:val="Absatz-Standardschriftart"/>
-    <w:link w:val="berschrift8"/>
+  <w:style w:type="character" w:customStyle="1" w:styleId="Heading8Char">
+    <w:name w:val="Heading 8 Char"/>
+    <w:basedOn w:val="DefaultParagraphFont"/>
+    <w:link w:val="Heading8"/>
     <w:uiPriority w:val="9"/>
     <w:semiHidden/>
     <w:rsid w:val="003C3BB7"/>
@@ -2924,10 +2826,10 @@
       <w:szCs w:val="18"/>
     </w:rPr>
   </w:style>
-  <w:style w:type="character" w:customStyle="1" w:styleId="berschrift9Zchn">
-    <w:name w:val="Überschrift 9 Zchn"/>
-    <w:basedOn w:val="Absatz-Standardschriftart"/>
-    <w:link w:val="berschrift9"/>
+  <w:style w:type="character" w:customStyle="1" w:styleId="Heading9Char">
+    <w:name w:val="Heading 9 Char"/>
+    <w:basedOn w:val="DefaultParagraphFont"/>
+    <w:link w:val="Heading9"/>
     <w:uiPriority w:val="9"/>
     <w:semiHidden/>
     <w:rsid w:val="003C3BB7"/>
@@ -2939,10 +2841,10 @@
       <w:szCs w:val="18"/>
     </w:rPr>
   </w:style>
-  <w:style w:type="paragraph" w:styleId="Beschriftung">
+  <w:style w:type="paragraph" w:styleId="Caption">
     <w:name w:val="caption"/>
-    <w:basedOn w:val="Standard"/>
-    <w:next w:val="Standard"/>
+    <w:basedOn w:val="Normal"/>
+    <w:next w:val="Normal"/>
     <w:uiPriority w:val="35"/>
     <w:semiHidden/>
     <w:unhideWhenUsed/>
@@ -2956,11 +2858,11 @@
       <w:szCs w:val="16"/>
     </w:rPr>
   </w:style>
-  <w:style w:type="paragraph" w:styleId="Titel">
+  <w:style w:type="paragraph" w:styleId="Title">
     <w:name w:val="Title"/>
-    <w:basedOn w:val="Standard"/>
-    <w:next w:val="Standard"/>
-    <w:link w:val="TitelZchn"/>
+    <w:basedOn w:val="Normal"/>
+    <w:next w:val="Normal"/>
+    <w:link w:val="TitleChar"/>
     <w:uiPriority w:val="10"/>
     <w:qFormat/>
     <w:rsid w:val="005E2896"/>
@@ -2976,10 +2878,10 @@
       <w:szCs w:val="52"/>
     </w:rPr>
   </w:style>
-  <w:style w:type="character" w:customStyle="1" w:styleId="TitelZchn">
-    <w:name w:val="Titel Zchn"/>
-    <w:basedOn w:val="Absatz-Standardschriftart"/>
-    <w:link w:val="Titel"/>
+  <w:style w:type="character" w:customStyle="1" w:styleId="TitleChar">
+    <w:name w:val="Title Char"/>
+    <w:basedOn w:val="DefaultParagraphFont"/>
+    <w:link w:val="Title"/>
     <w:uiPriority w:val="10"/>
     <w:rsid w:val="005E2896"/>
     <w:rPr>
@@ -2991,11 +2893,11 @@
       <w:szCs w:val="52"/>
     </w:rPr>
   </w:style>
-  <w:style w:type="paragraph" w:styleId="Untertitel">
+  <w:style w:type="paragraph" w:styleId="Subtitle">
     <w:name w:val="Subtitle"/>
-    <w:basedOn w:val="Standard"/>
-    <w:next w:val="Standard"/>
-    <w:link w:val="UntertitelZchn"/>
+    <w:basedOn w:val="Normal"/>
+    <w:next w:val="Normal"/>
+    <w:link w:val="SubtitleChar"/>
     <w:uiPriority w:val="11"/>
     <w:qFormat/>
     <w:rsid w:val="003C3BB7"/>
@@ -3010,10 +2912,10 @@
       <w:szCs w:val="24"/>
     </w:rPr>
   </w:style>
-  <w:style w:type="character" w:customStyle="1" w:styleId="UntertitelZchn">
-    <w:name w:val="Untertitel Zchn"/>
-    <w:basedOn w:val="Absatz-Standardschriftart"/>
-    <w:link w:val="Untertitel"/>
+  <w:style w:type="character" w:customStyle="1" w:styleId="SubtitleChar">
+    <w:name w:val="Subtitle Char"/>
+    <w:basedOn w:val="DefaultParagraphFont"/>
+    <w:link w:val="Subtitle"/>
     <w:uiPriority w:val="11"/>
     <w:rsid w:val="003C3BB7"/>
     <w:rPr>
@@ -3024,7 +2926,7 @@
       <w:szCs w:val="24"/>
     </w:rPr>
   </w:style>
-  <w:style w:type="character" w:styleId="Fett">
+  <w:style w:type="character" w:styleId="Strong">
     <w:name w:val="Strong"/>
     <w:uiPriority w:val="22"/>
     <w:qFormat/>
@@ -3034,7 +2936,7 @@
       <w:bCs/>
     </w:rPr>
   </w:style>
-  <w:style w:type="character" w:styleId="Hervorhebung">
+  <w:style w:type="character" w:styleId="Emphasis">
     <w:name w:val="Emphasis"/>
     <w:uiPriority w:val="20"/>
     <w:qFormat/>
@@ -3045,10 +2947,10 @@
       <w:spacing w:val="5"/>
     </w:rPr>
   </w:style>
-  <w:style w:type="paragraph" w:styleId="KeinLeerraum">
+  <w:style w:type="paragraph" w:styleId="NoSpacing">
     <w:name w:val="No Spacing"/>
-    <w:basedOn w:val="Standard"/>
-    <w:link w:val="KeinLeerraumZchn"/>
+    <w:basedOn w:val="Normal"/>
+    <w:link w:val="NoSpacingChar"/>
     <w:uiPriority w:val="1"/>
     <w:qFormat/>
     <w:rsid w:val="003C3BB7"/>
@@ -3056,10 +2958,10 @@
       <w:spacing w:after="0"/>
     </w:pPr>
   </w:style>
-  <w:style w:type="character" w:customStyle="1" w:styleId="KeinLeerraumZchn">
-    <w:name w:val="Kein Leerraum Zchn"/>
-    <w:basedOn w:val="Absatz-Standardschriftart"/>
-    <w:link w:val="KeinLeerraum"/>
+  <w:style w:type="character" w:customStyle="1" w:styleId="NoSpacingChar">
+    <w:name w:val="No Spacing Char"/>
+    <w:basedOn w:val="DefaultParagraphFont"/>
+    <w:link w:val="NoSpacing"/>
     <w:uiPriority w:val="1"/>
     <w:rsid w:val="003C3BB7"/>
     <w:rPr>
@@ -3067,9 +2969,9 @@
       <w:szCs w:val="20"/>
     </w:rPr>
   </w:style>
-  <w:style w:type="paragraph" w:styleId="Listenabsatz">
+  <w:style w:type="paragraph" w:styleId="ListParagraph">
     <w:name w:val="List Paragraph"/>
-    <w:basedOn w:val="Standard"/>
+    <w:basedOn w:val="Normal"/>
     <w:uiPriority w:val="34"/>
     <w:qFormat/>
     <w:rsid w:val="003C3BB7"/>
@@ -3078,11 +2980,11 @@
       <w:contextualSpacing/>
     </w:pPr>
   </w:style>
-  <w:style w:type="paragraph" w:styleId="Zitat">
+  <w:style w:type="paragraph" w:styleId="Quote">
     <w:name w:val="Quote"/>
-    <w:basedOn w:val="Standard"/>
-    <w:next w:val="Standard"/>
-    <w:link w:val="ZitatZchn"/>
+    <w:basedOn w:val="Normal"/>
+    <w:next w:val="Normal"/>
+    <w:link w:val="QuoteChar"/>
     <w:uiPriority w:val="29"/>
     <w:qFormat/>
     <w:rsid w:val="003C3BB7"/>
@@ -3091,10 +2993,10 @@
       <w:iCs/>
     </w:rPr>
   </w:style>
-  <w:style w:type="character" w:customStyle="1" w:styleId="ZitatZchn">
-    <w:name w:val="Zitat Zchn"/>
-    <w:basedOn w:val="Absatz-Standardschriftart"/>
-    <w:link w:val="Zitat"/>
+  <w:style w:type="character" w:customStyle="1" w:styleId="QuoteChar">
+    <w:name w:val="Quote Char"/>
+    <w:basedOn w:val="DefaultParagraphFont"/>
+    <w:link w:val="Quote"/>
     <w:uiPriority w:val="29"/>
     <w:rsid w:val="003C3BB7"/>
     <w:rPr>
@@ -3104,11 +3006,11 @@
       <w:szCs w:val="20"/>
     </w:rPr>
   </w:style>
-  <w:style w:type="paragraph" w:styleId="IntensivesZitat">
+  <w:style w:type="paragraph" w:styleId="IntenseQuote">
     <w:name w:val="Intense Quote"/>
-    <w:basedOn w:val="Standard"/>
-    <w:next w:val="Standard"/>
-    <w:link w:val="IntensivesZitatZchn"/>
+    <w:basedOn w:val="Normal"/>
+    <w:next w:val="Normal"/>
+    <w:link w:val="IntenseQuoteChar"/>
     <w:uiPriority w:val="30"/>
     <w:qFormat/>
     <w:rsid w:val="003C3BB7"/>
@@ -3127,10 +3029,10 @@
       <w:color w:val="4F81BD" w:themeColor="accent1"/>
     </w:rPr>
   </w:style>
-  <w:style w:type="character" w:customStyle="1" w:styleId="IntensivesZitatZchn">
-    <w:name w:val="Intensives Zitat Zchn"/>
-    <w:basedOn w:val="Absatz-Standardschriftart"/>
-    <w:link w:val="IntensivesZitat"/>
+  <w:style w:type="character" w:customStyle="1" w:styleId="IntenseQuoteChar">
+    <w:name w:val="Intense Quote Char"/>
+    <w:basedOn w:val="DefaultParagraphFont"/>
+    <w:link w:val="IntenseQuote"/>
     <w:uiPriority w:val="30"/>
     <w:rsid w:val="003C3BB7"/>
     <w:rPr>
@@ -3141,7 +3043,7 @@
       <w:szCs w:val="20"/>
     </w:rPr>
   </w:style>
-  <w:style w:type="character" w:styleId="SchwacheHervorhebung">
+  <w:style w:type="character" w:styleId="SubtleEmphasis">
     <w:name w:val="Subtle Emphasis"/>
     <w:uiPriority w:val="19"/>
     <w:qFormat/>
@@ -3152,7 +3054,7 @@
       <w:color w:val="243F60" w:themeColor="accent1" w:themeShade="7F"/>
     </w:rPr>
   </w:style>
-  <w:style w:type="character" w:styleId="IntensiveHervorhebung">
+  <w:style w:type="character" w:styleId="IntenseEmphasis">
     <w:name w:val="Intense Emphasis"/>
     <w:uiPriority w:val="21"/>
     <w:qFormat/>
@@ -3165,7 +3067,7 @@
       <w:spacing w:val="10"/>
     </w:rPr>
   </w:style>
-  <w:style w:type="character" w:styleId="SchwacherVerweis">
+  <w:style w:type="character" w:styleId="SubtleReference">
     <w:name w:val="Subtle Reference"/>
     <w:uiPriority w:val="31"/>
     <w:qFormat/>
@@ -3176,7 +3078,7 @@
       <w:color w:val="4F81BD" w:themeColor="accent1"/>
     </w:rPr>
   </w:style>
-  <w:style w:type="character" w:styleId="IntensiverVerweis">
+  <w:style w:type="character" w:styleId="IntenseReference">
     <w:name w:val="Intense Reference"/>
     <w:uiPriority w:val="32"/>
     <w:qFormat/>
@@ -3190,7 +3092,7 @@
       <w:color w:val="4F81BD" w:themeColor="accent1"/>
     </w:rPr>
   </w:style>
-  <w:style w:type="character" w:styleId="Buchtitel">
+  <w:style w:type="character" w:styleId="BookTitle">
     <w:name w:val="Book Title"/>
     <w:uiPriority w:val="33"/>
     <w:qFormat/>
@@ -3203,10 +3105,10 @@
       <w:spacing w:val="9"/>
     </w:rPr>
   </w:style>
-  <w:style w:type="paragraph" w:styleId="Inhaltsverzeichnisberschrift">
+  <w:style w:type="paragraph" w:styleId="TOCHeading">
     <w:name w:val="TOC Heading"/>
-    <w:basedOn w:val="berschrift1"/>
-    <w:next w:val="Standard"/>
+    <w:basedOn w:val="Heading1"/>
+    <w:next w:val="Normal"/>
     <w:uiPriority w:val="39"/>
     <w:unhideWhenUsed/>
     <w:qFormat/>
@@ -3218,10 +3120,10 @@
       <w:lang w:bidi="en-US"/>
     </w:rPr>
   </w:style>
-  <w:style w:type="paragraph" w:styleId="Verzeichnis1">
+  <w:style w:type="paragraph" w:styleId="TOC1">
     <w:name w:val="toc 1"/>
-    <w:basedOn w:val="Standard"/>
-    <w:next w:val="Standard"/>
+    <w:basedOn w:val="Normal"/>
+    <w:next w:val="Normal"/>
     <w:autoRedefine/>
     <w:uiPriority w:val="39"/>
     <w:unhideWhenUsed/>
@@ -3234,10 +3136,10 @@
       <w:b/>
     </w:rPr>
   </w:style>
-  <w:style w:type="paragraph" w:styleId="Verzeichnis2">
+  <w:style w:type="paragraph" w:styleId="TOC2">
     <w:name w:val="toc 2"/>
-    <w:basedOn w:val="Standard"/>
-    <w:next w:val="Standard"/>
+    <w:basedOn w:val="Normal"/>
+    <w:next w:val="Normal"/>
     <w:autoRedefine/>
     <w:uiPriority w:val="39"/>
     <w:unhideWhenUsed/>
@@ -3250,7 +3152,7 @@
   </w:style>
   <w:style w:type="character" w:styleId="Hyperlink">
     <w:name w:val="Hyperlink"/>
-    <w:basedOn w:val="Absatz-Standardschriftart"/>
+    <w:basedOn w:val="DefaultParagraphFont"/>
     <w:uiPriority w:val="99"/>
     <w:unhideWhenUsed/>
     <w:rsid w:val="006F2255"/>
@@ -3259,10 +3161,10 @@
       <w:u w:val="single"/>
     </w:rPr>
   </w:style>
-  <w:style w:type="paragraph" w:styleId="Sprechblasentext">
+  <w:style w:type="paragraph" w:styleId="BalloonText">
     <w:name w:val="Balloon Text"/>
-    <w:basedOn w:val="Standard"/>
-    <w:link w:val="SprechblasentextZchn"/>
+    <w:basedOn w:val="Normal"/>
+    <w:link w:val="BalloonTextChar"/>
     <w:uiPriority w:val="99"/>
     <w:semiHidden/>
     <w:unhideWhenUsed/>
@@ -3276,10 +3178,10 @@
       <w:szCs w:val="16"/>
     </w:rPr>
   </w:style>
-  <w:style w:type="character" w:customStyle="1" w:styleId="SprechblasentextZchn">
-    <w:name w:val="Sprechblasentext Zchn"/>
-    <w:basedOn w:val="Absatz-Standardschriftart"/>
-    <w:link w:val="Sprechblasentext"/>
+  <w:style w:type="character" w:customStyle="1" w:styleId="BalloonTextChar">
+    <w:name w:val="Balloon Text Char"/>
+    <w:basedOn w:val="DefaultParagraphFont"/>
+    <w:link w:val="BalloonText"/>
     <w:uiPriority w:val="99"/>
     <w:semiHidden/>
     <w:rsid w:val="006F2255"/>
@@ -3289,10 +3191,10 @@
       <w:szCs w:val="16"/>
     </w:rPr>
   </w:style>
-  <w:style w:type="paragraph" w:styleId="Verzeichnis3">
+  <w:style w:type="paragraph" w:styleId="TOC3">
     <w:name w:val="toc 3"/>
-    <w:basedOn w:val="Standard"/>
-    <w:next w:val="Standard"/>
+    <w:basedOn w:val="Normal"/>
+    <w:next w:val="Normal"/>
     <w:autoRedefine/>
     <w:uiPriority w:val="39"/>
     <w:unhideWhenUsed/>
@@ -3307,10 +3209,10 @@
       <w:lang w:eastAsia="de-CH"/>
     </w:rPr>
   </w:style>
-  <w:style w:type="paragraph" w:styleId="Kopfzeile">
+  <w:style w:type="paragraph" w:styleId="Header">
     <w:name w:val="header"/>
-    <w:basedOn w:val="Standard"/>
-    <w:link w:val="KopfzeileZchn"/>
+    <w:basedOn w:val="Normal"/>
+    <w:link w:val="HeaderChar"/>
     <w:uiPriority w:val="99"/>
     <w:unhideWhenUsed/>
     <w:rsid w:val="008F2373"/>
@@ -3322,10 +3224,10 @@
       <w:spacing w:after="0"/>
     </w:pPr>
   </w:style>
-  <w:style w:type="character" w:customStyle="1" w:styleId="KopfzeileZchn">
-    <w:name w:val="Kopfzeile Zchn"/>
-    <w:basedOn w:val="Absatz-Standardschriftart"/>
-    <w:link w:val="Kopfzeile"/>
+  <w:style w:type="character" w:customStyle="1" w:styleId="HeaderChar">
+    <w:name w:val="Header Char"/>
+    <w:basedOn w:val="DefaultParagraphFont"/>
+    <w:link w:val="Header"/>
     <w:uiPriority w:val="99"/>
     <w:rsid w:val="008F2373"/>
     <w:rPr>
@@ -3333,10 +3235,10 @@
       <w:szCs w:val="20"/>
     </w:rPr>
   </w:style>
-  <w:style w:type="paragraph" w:styleId="Fuzeile">
+  <w:style w:type="paragraph" w:styleId="Footer">
     <w:name w:val="footer"/>
-    <w:basedOn w:val="Standard"/>
-    <w:link w:val="FuzeileZchn"/>
+    <w:basedOn w:val="Normal"/>
+    <w:link w:val="FooterChar"/>
     <w:uiPriority w:val="99"/>
     <w:unhideWhenUsed/>
     <w:rsid w:val="008F2373"/>
@@ -3348,10 +3250,10 @@
       <w:spacing w:after="0"/>
     </w:pPr>
   </w:style>
-  <w:style w:type="character" w:customStyle="1" w:styleId="FuzeileZchn">
-    <w:name w:val="Fußzeile Zchn"/>
-    <w:basedOn w:val="Absatz-Standardschriftart"/>
-    <w:link w:val="Fuzeile"/>
+  <w:style w:type="character" w:customStyle="1" w:styleId="FooterChar">
+    <w:name w:val="Footer Char"/>
+    <w:basedOn w:val="DefaultParagraphFont"/>
+    <w:link w:val="Footer"/>
     <w:uiPriority w:val="99"/>
     <w:rsid w:val="008F2373"/>
     <w:rPr>
@@ -3518,7 +3420,7 @@
     <w:lsdException w:name="Bibliography" w:uiPriority="37"/>
     <w:lsdException w:name="TOC Heading" w:uiPriority="39" w:qFormat="1"/>
   </w:latentStyles>
-  <w:style w:type="paragraph" w:default="1" w:styleId="Standard">
+  <w:style w:type="paragraph" w:default="1" w:styleId="Normal">
     <w:name w:val="Normal"/>
     <w:qFormat/>
     <w:rsid w:val="003C3BB7"/>
@@ -3527,11 +3429,11 @@
       <w:szCs w:val="20"/>
     </w:rPr>
   </w:style>
-  <w:style w:type="paragraph" w:styleId="berschrift1">
+  <w:style w:type="paragraph" w:styleId="Heading1">
     <w:name w:val="heading 1"/>
-    <w:basedOn w:val="Standard"/>
-    <w:next w:val="Standard"/>
-    <w:link w:val="berschrift1Zchn"/>
+    <w:basedOn w:val="Normal"/>
+    <w:next w:val="Normal"/>
+    <w:link w:val="Heading1Char"/>
     <w:uiPriority w:val="9"/>
     <w:qFormat/>
     <w:rsid w:val="00976450"/>
@@ -3559,11 +3461,11 @@
       <w:szCs w:val="22"/>
     </w:rPr>
   </w:style>
-  <w:style w:type="paragraph" w:styleId="berschrift2">
+  <w:style w:type="paragraph" w:styleId="Heading2">
     <w:name w:val="heading 2"/>
-    <w:basedOn w:val="Standard"/>
-    <w:next w:val="Standard"/>
-    <w:link w:val="berschrift2Zchn"/>
+    <w:basedOn w:val="Normal"/>
+    <w:next w:val="Normal"/>
+    <w:link w:val="Heading2Char"/>
     <w:uiPriority w:val="9"/>
     <w:unhideWhenUsed/>
     <w:qFormat/>
@@ -3590,11 +3492,11 @@
       <w:szCs w:val="22"/>
     </w:rPr>
   </w:style>
-  <w:style w:type="paragraph" w:styleId="berschrift3">
+  <w:style w:type="paragraph" w:styleId="Heading3">
     <w:name w:val="heading 3"/>
-    <w:basedOn w:val="Standard"/>
-    <w:next w:val="Standard"/>
-    <w:link w:val="berschrift3Zchn"/>
+    <w:basedOn w:val="Normal"/>
+    <w:next w:val="Normal"/>
+    <w:link w:val="Heading3Char"/>
     <w:uiPriority w:val="9"/>
     <w:unhideWhenUsed/>
     <w:qFormat/>
@@ -3617,11 +3519,11 @@
       <w:szCs w:val="22"/>
     </w:rPr>
   </w:style>
-  <w:style w:type="paragraph" w:styleId="berschrift4">
+  <w:style w:type="paragraph" w:styleId="Heading4">
     <w:name w:val="heading 4"/>
-    <w:basedOn w:val="Standard"/>
-    <w:next w:val="Standard"/>
-    <w:link w:val="berschrift4Zchn"/>
+    <w:basedOn w:val="Normal"/>
+    <w:next w:val="Normal"/>
+    <w:link w:val="Heading4Char"/>
     <w:uiPriority w:val="9"/>
     <w:unhideWhenUsed/>
     <w:qFormat/>
@@ -3646,11 +3548,11 @@
       <w:szCs w:val="22"/>
     </w:rPr>
   </w:style>
-  <w:style w:type="paragraph" w:styleId="berschrift5">
+  <w:style w:type="paragraph" w:styleId="Heading5">
     <w:name w:val="heading 5"/>
-    <w:basedOn w:val="Standard"/>
-    <w:next w:val="Standard"/>
-    <w:link w:val="berschrift5Zchn"/>
+    <w:basedOn w:val="Normal"/>
+    <w:next w:val="Normal"/>
+    <w:link w:val="Heading5Char"/>
     <w:uiPriority w:val="9"/>
     <w:unhideWhenUsed/>
     <w:qFormat/>
@@ -3671,11 +3573,11 @@
       <w:szCs w:val="22"/>
     </w:rPr>
   </w:style>
-  <w:style w:type="paragraph" w:styleId="berschrift6">
+  <w:style w:type="paragraph" w:styleId="Heading6">
     <w:name w:val="heading 6"/>
-    <w:basedOn w:val="Standard"/>
-    <w:next w:val="Standard"/>
-    <w:link w:val="berschrift6Zchn"/>
+    <w:basedOn w:val="Normal"/>
+    <w:next w:val="Normal"/>
+    <w:link w:val="Heading6Char"/>
     <w:uiPriority w:val="9"/>
     <w:semiHidden/>
     <w:unhideWhenUsed/>
@@ -3700,11 +3602,11 @@
       <w:szCs w:val="22"/>
     </w:rPr>
   </w:style>
-  <w:style w:type="paragraph" w:styleId="berschrift7">
+  <w:style w:type="paragraph" w:styleId="Heading7">
     <w:name w:val="heading 7"/>
-    <w:basedOn w:val="Standard"/>
-    <w:next w:val="Standard"/>
-    <w:link w:val="berschrift7Zchn"/>
+    <w:basedOn w:val="Normal"/>
+    <w:next w:val="Normal"/>
+    <w:link w:val="Heading7Char"/>
     <w:uiPriority w:val="9"/>
     <w:semiHidden/>
     <w:unhideWhenUsed/>
@@ -3726,11 +3628,11 @@
       <w:szCs w:val="22"/>
     </w:rPr>
   </w:style>
-  <w:style w:type="paragraph" w:styleId="berschrift8">
+  <w:style w:type="paragraph" w:styleId="Heading8">
     <w:name w:val="heading 8"/>
-    <w:basedOn w:val="Standard"/>
-    <w:next w:val="Standard"/>
-    <w:link w:val="berschrift8Zchn"/>
+    <w:basedOn w:val="Normal"/>
+    <w:next w:val="Normal"/>
+    <w:link w:val="Heading8Char"/>
     <w:uiPriority w:val="9"/>
     <w:semiHidden/>
     <w:unhideWhenUsed/>
@@ -3751,11 +3653,11 @@
       <w:szCs w:val="18"/>
     </w:rPr>
   </w:style>
-  <w:style w:type="paragraph" w:styleId="berschrift9">
+  <w:style w:type="paragraph" w:styleId="Heading9">
     <w:name w:val="heading 9"/>
-    <w:basedOn w:val="Standard"/>
-    <w:next w:val="Standard"/>
-    <w:link w:val="berschrift9Zchn"/>
+    <w:basedOn w:val="Normal"/>
+    <w:next w:val="Normal"/>
+    <w:link w:val="Heading9Char"/>
     <w:uiPriority w:val="9"/>
     <w:semiHidden/>
     <w:unhideWhenUsed/>
@@ -3777,13 +3679,13 @@
       <w:szCs w:val="18"/>
     </w:rPr>
   </w:style>
-  <w:style w:type="character" w:default="1" w:styleId="Absatz-Standardschriftart">
+  <w:style w:type="character" w:default="1" w:styleId="DefaultParagraphFont">
     <w:name w:val="Default Paragraph Font"/>
     <w:uiPriority w:val="1"/>
     <w:semiHidden/>
     <w:unhideWhenUsed/>
   </w:style>
-  <w:style w:type="table" w:default="1" w:styleId="NormaleTabelle">
+  <w:style w:type="table" w:default="1" w:styleId="TableNormal">
     <w:name w:val="Normal Table"/>
     <w:uiPriority w:val="99"/>
     <w:semiHidden/>
@@ -3798,16 +3700,16 @@
       </w:tblCellMar>
     </w:tblPr>
   </w:style>
-  <w:style w:type="numbering" w:default="1" w:styleId="KeineListe">
+  <w:style w:type="numbering" w:default="1" w:styleId="NoList">
     <w:name w:val="No List"/>
     <w:uiPriority w:val="99"/>
     <w:semiHidden/>
     <w:unhideWhenUsed/>
   </w:style>
-  <w:style w:type="character" w:customStyle="1" w:styleId="berschrift1Zchn">
-    <w:name w:val="Überschrift 1 Zchn"/>
-    <w:basedOn w:val="Absatz-Standardschriftart"/>
-    <w:link w:val="berschrift1"/>
+  <w:style w:type="character" w:customStyle="1" w:styleId="Heading1Char">
+    <w:name w:val="Heading 1 Char"/>
+    <w:basedOn w:val="DefaultParagraphFont"/>
+    <w:link w:val="Heading1"/>
     <w:uiPriority w:val="9"/>
     <w:rsid w:val="00976450"/>
     <w:rPr>
@@ -3820,10 +3722,10 @@
       <w:shd w:val="clear" w:color="auto" w:fill="D5D3EA"/>
     </w:rPr>
   </w:style>
-  <w:style w:type="character" w:customStyle="1" w:styleId="berschrift2Zchn">
-    <w:name w:val="Überschrift 2 Zchn"/>
-    <w:basedOn w:val="Absatz-Standardschriftart"/>
-    <w:link w:val="berschrift2"/>
+  <w:style w:type="character" w:customStyle="1" w:styleId="Heading2Char">
+    <w:name w:val="Heading 2 Char"/>
+    <w:basedOn w:val="DefaultParagraphFont"/>
+    <w:link w:val="Heading2"/>
     <w:uiPriority w:val="9"/>
     <w:rsid w:val="00976450"/>
     <w:rPr>
@@ -3834,9 +3736,9 @@
       <w:shd w:val="clear" w:color="auto" w:fill="FFFFFF" w:themeFill="background1"/>
     </w:rPr>
   </w:style>
-  <w:style w:type="table" w:styleId="Tabellenraster">
+  <w:style w:type="table" w:styleId="TableGrid">
     <w:name w:val="Table Grid"/>
-    <w:basedOn w:val="NormaleTabelle"/>
+    <w:basedOn w:val="TableNormal"/>
     <w:uiPriority w:val="59"/>
     <w:rsid w:val="00651384"/>
     <w:pPr>
@@ -3860,9 +3762,9 @@
       </w:tblCellMar>
     </w:tblPr>
   </w:style>
-  <w:style w:type="table" w:styleId="HellesRaster-Akzent1">
+  <w:style w:type="table" w:styleId="LightGrid-Accent1">
     <w:name w:val="Light Grid Accent 1"/>
-    <w:basedOn w:val="NormaleTabelle"/>
+    <w:basedOn w:val="TableNormal"/>
     <w:uiPriority w:val="62"/>
     <w:rsid w:val="00CB0412"/>
     <w:pPr>
@@ -3990,9 +3892,9 @@
       </w:tcPr>
     </w:tblStylePr>
   </w:style>
-  <w:style w:type="table" w:styleId="MittlereSchattierung1-Akzent1">
+  <w:style w:type="table" w:styleId="MediumShading1-Accent1">
     <w:name w:val="Medium Shading 1 Accent 1"/>
-    <w:basedOn w:val="NormaleTabelle"/>
+    <w:basedOn w:val="TableNormal"/>
     <w:uiPriority w:val="63"/>
     <w:rsid w:val="00FC564C"/>
     <w:pPr>
@@ -4090,9 +3992,9 @@
       </w:tcPr>
     </w:tblStylePr>
   </w:style>
-  <w:style w:type="table" w:styleId="MittlereListe2-Akzent1">
+  <w:style w:type="table" w:styleId="MediumList2-Accent1">
     <w:name w:val="Medium List 2 Accent 1"/>
-    <w:basedOn w:val="NormaleTabelle"/>
+    <w:basedOn w:val="TableNormal"/>
     <w:uiPriority w:val="66"/>
     <w:rsid w:val="00CB0412"/>
     <w:pPr>
@@ -4218,9 +4120,9 @@
       </w:tcPr>
     </w:tblStylePr>
   </w:style>
-  <w:style w:type="table" w:styleId="MittlereListe1-Akzent1">
+  <w:style w:type="table" w:styleId="MediumList1-Accent1">
     <w:name w:val="Medium List 1 Accent 1"/>
-    <w:basedOn w:val="NormaleTabelle"/>
+    <w:basedOn w:val="TableNormal"/>
     <w:uiPriority w:val="65"/>
     <w:rsid w:val="00CB0412"/>
     <w:pPr>
@@ -4302,10 +4204,10 @@
       </w:tcPr>
     </w:tblStylePr>
   </w:style>
-  <w:style w:type="character" w:customStyle="1" w:styleId="berschrift3Zchn">
-    <w:name w:val="Überschrift 3 Zchn"/>
-    <w:basedOn w:val="Absatz-Standardschriftart"/>
-    <w:link w:val="berschrift3"/>
+  <w:style w:type="character" w:customStyle="1" w:styleId="Heading3Char">
+    <w:name w:val="Heading 3 Char"/>
+    <w:basedOn w:val="DefaultParagraphFont"/>
+    <w:link w:val="Heading3"/>
     <w:uiPriority w:val="9"/>
     <w:rsid w:val="00976450"/>
     <w:rPr>
@@ -4313,10 +4215,10 @@
       <w:spacing w:val="15"/>
     </w:rPr>
   </w:style>
-  <w:style w:type="character" w:customStyle="1" w:styleId="berschrift4Zchn">
-    <w:name w:val="Überschrift 4 Zchn"/>
-    <w:basedOn w:val="Absatz-Standardschriftart"/>
-    <w:link w:val="berschrift4"/>
+  <w:style w:type="character" w:customStyle="1" w:styleId="Heading4Char">
+    <w:name w:val="Heading 4 Char"/>
+    <w:basedOn w:val="DefaultParagraphFont"/>
+    <w:link w:val="Heading4"/>
     <w:uiPriority w:val="9"/>
     <w:rsid w:val="00976450"/>
     <w:rPr>
@@ -4325,10 +4227,10 @@
       <w:spacing w:val="10"/>
     </w:rPr>
   </w:style>
-  <w:style w:type="character" w:customStyle="1" w:styleId="berschrift5Zchn">
-    <w:name w:val="Überschrift 5 Zchn"/>
-    <w:basedOn w:val="Absatz-Standardschriftart"/>
-    <w:link w:val="berschrift5"/>
+  <w:style w:type="character" w:customStyle="1" w:styleId="Heading5Char">
+    <w:name w:val="Heading 5 Char"/>
+    <w:basedOn w:val="DefaultParagraphFont"/>
+    <w:link w:val="Heading5"/>
     <w:uiPriority w:val="9"/>
     <w:rsid w:val="00976450"/>
     <w:rPr>
@@ -4337,10 +4239,10 @@
       <w:spacing w:val="10"/>
     </w:rPr>
   </w:style>
-  <w:style w:type="character" w:customStyle="1" w:styleId="berschrift6Zchn">
-    <w:name w:val="Überschrift 6 Zchn"/>
-    <w:basedOn w:val="Absatz-Standardschriftart"/>
-    <w:link w:val="berschrift6"/>
+  <w:style w:type="character" w:customStyle="1" w:styleId="Heading6Char">
+    <w:name w:val="Heading 6 Char"/>
+    <w:basedOn w:val="DefaultParagraphFont"/>
+    <w:link w:val="Heading6"/>
     <w:uiPriority w:val="9"/>
     <w:semiHidden/>
     <w:rsid w:val="003C3BB7"/>
@@ -4350,10 +4252,10 @@
       <w:spacing w:val="10"/>
     </w:rPr>
   </w:style>
-  <w:style w:type="character" w:customStyle="1" w:styleId="berschrift7Zchn">
-    <w:name w:val="Überschrift 7 Zchn"/>
-    <w:basedOn w:val="Absatz-Standardschriftart"/>
-    <w:link w:val="berschrift7"/>
+  <w:style w:type="character" w:customStyle="1" w:styleId="Heading7Char">
+    <w:name w:val="Heading 7 Char"/>
+    <w:basedOn w:val="DefaultParagraphFont"/>
+    <w:link w:val="Heading7"/>
     <w:uiPriority w:val="9"/>
     <w:semiHidden/>
     <w:rsid w:val="003C3BB7"/>
@@ -4363,10 +4265,10 @@
       <w:spacing w:val="10"/>
     </w:rPr>
   </w:style>
-  <w:style w:type="character" w:customStyle="1" w:styleId="berschrift8Zchn">
-    <w:name w:val="Überschrift 8 Zchn"/>
-    <w:basedOn w:val="Absatz-Standardschriftart"/>
-    <w:link w:val="berschrift8"/>
+  <w:style w:type="character" w:customStyle="1" w:styleId="Heading8Char">
+    <w:name w:val="Heading 8 Char"/>
+    <w:basedOn w:val="DefaultParagraphFont"/>
+    <w:link w:val="Heading8"/>
     <w:uiPriority w:val="9"/>
     <w:semiHidden/>
     <w:rsid w:val="003C3BB7"/>
@@ -4377,10 +4279,10 @@
       <w:szCs w:val="18"/>
     </w:rPr>
   </w:style>
-  <w:style w:type="character" w:customStyle="1" w:styleId="berschrift9Zchn">
-    <w:name w:val="Überschrift 9 Zchn"/>
-    <w:basedOn w:val="Absatz-Standardschriftart"/>
-    <w:link w:val="berschrift9"/>
+  <w:style w:type="character" w:customStyle="1" w:styleId="Heading9Char">
+    <w:name w:val="Heading 9 Char"/>
+    <w:basedOn w:val="DefaultParagraphFont"/>
+    <w:link w:val="Heading9"/>
     <w:uiPriority w:val="9"/>
     <w:semiHidden/>
     <w:rsid w:val="003C3BB7"/>
@@ -4392,10 +4294,10 @@
       <w:szCs w:val="18"/>
     </w:rPr>
   </w:style>
-  <w:style w:type="paragraph" w:styleId="Beschriftung">
+  <w:style w:type="paragraph" w:styleId="Caption">
     <w:name w:val="caption"/>
-    <w:basedOn w:val="Standard"/>
-    <w:next w:val="Standard"/>
+    <w:basedOn w:val="Normal"/>
+    <w:next w:val="Normal"/>
     <w:uiPriority w:val="35"/>
     <w:semiHidden/>
     <w:unhideWhenUsed/>
@@ -4409,11 +4311,11 @@
       <w:szCs w:val="16"/>
     </w:rPr>
   </w:style>
-  <w:style w:type="paragraph" w:styleId="Titel">
+  <w:style w:type="paragraph" w:styleId="Title">
     <w:name w:val="Title"/>
-    <w:basedOn w:val="Standard"/>
-    <w:next w:val="Standard"/>
-    <w:link w:val="TitelZchn"/>
+    <w:basedOn w:val="Normal"/>
+    <w:next w:val="Normal"/>
+    <w:link w:val="TitleChar"/>
     <w:uiPriority w:val="10"/>
     <w:qFormat/>
     <w:rsid w:val="005E2896"/>
@@ -4429,10 +4331,10 @@
       <w:szCs w:val="52"/>
     </w:rPr>
   </w:style>
-  <w:style w:type="character" w:customStyle="1" w:styleId="TitelZchn">
-    <w:name w:val="Titel Zchn"/>
-    <w:basedOn w:val="Absatz-Standardschriftart"/>
-    <w:link w:val="Titel"/>
+  <w:style w:type="character" w:customStyle="1" w:styleId="TitleChar">
+    <w:name w:val="Title Char"/>
+    <w:basedOn w:val="DefaultParagraphFont"/>
+    <w:link w:val="Title"/>
     <w:uiPriority w:val="10"/>
     <w:rsid w:val="005E2896"/>
     <w:rPr>
@@ -4444,11 +4346,11 @@
       <w:szCs w:val="52"/>
     </w:rPr>
   </w:style>
-  <w:style w:type="paragraph" w:styleId="Untertitel">
+  <w:style w:type="paragraph" w:styleId="Subtitle">
     <w:name w:val="Subtitle"/>
-    <w:basedOn w:val="Standard"/>
-    <w:next w:val="Standard"/>
-    <w:link w:val="UntertitelZchn"/>
+    <w:basedOn w:val="Normal"/>
+    <w:next w:val="Normal"/>
+    <w:link w:val="SubtitleChar"/>
     <w:uiPriority w:val="11"/>
     <w:qFormat/>
     <w:rsid w:val="003C3BB7"/>
@@ -4463,10 +4365,10 @@
       <w:szCs w:val="24"/>
     </w:rPr>
   </w:style>
-  <w:style w:type="character" w:customStyle="1" w:styleId="UntertitelZchn">
-    <w:name w:val="Untertitel Zchn"/>
-    <w:basedOn w:val="Absatz-Standardschriftart"/>
-    <w:link w:val="Untertitel"/>
+  <w:style w:type="character" w:customStyle="1" w:styleId="SubtitleChar">
+    <w:name w:val="Subtitle Char"/>
+    <w:basedOn w:val="DefaultParagraphFont"/>
+    <w:link w:val="Subtitle"/>
     <w:uiPriority w:val="11"/>
     <w:rsid w:val="003C3BB7"/>
     <w:rPr>
@@ -4477,7 +4379,7 @@
       <w:szCs w:val="24"/>
     </w:rPr>
   </w:style>
-  <w:style w:type="character" w:styleId="Fett">
+  <w:style w:type="character" w:styleId="Strong">
     <w:name w:val="Strong"/>
     <w:uiPriority w:val="22"/>
     <w:qFormat/>
@@ -4487,7 +4389,7 @@
       <w:bCs/>
     </w:rPr>
   </w:style>
-  <w:style w:type="character" w:styleId="Hervorhebung">
+  <w:style w:type="character" w:styleId="Emphasis">
     <w:name w:val="Emphasis"/>
     <w:uiPriority w:val="20"/>
     <w:qFormat/>
@@ -4498,10 +4400,10 @@
       <w:spacing w:val="5"/>
     </w:rPr>
   </w:style>
-  <w:style w:type="paragraph" w:styleId="KeinLeerraum">
+  <w:style w:type="paragraph" w:styleId="NoSpacing">
     <w:name w:val="No Spacing"/>
-    <w:basedOn w:val="Standard"/>
-    <w:link w:val="KeinLeerraumZchn"/>
+    <w:basedOn w:val="Normal"/>
+    <w:link w:val="NoSpacingChar"/>
     <w:uiPriority w:val="1"/>
     <w:qFormat/>
     <w:rsid w:val="003C3BB7"/>
@@ -4509,10 +4411,10 @@
       <w:spacing w:after="0"/>
     </w:pPr>
   </w:style>
-  <w:style w:type="character" w:customStyle="1" w:styleId="KeinLeerraumZchn">
-    <w:name w:val="Kein Leerraum Zchn"/>
-    <w:basedOn w:val="Absatz-Standardschriftart"/>
-    <w:link w:val="KeinLeerraum"/>
+  <w:style w:type="character" w:customStyle="1" w:styleId="NoSpacingChar">
+    <w:name w:val="No Spacing Char"/>
+    <w:basedOn w:val="DefaultParagraphFont"/>
+    <w:link w:val="NoSpacing"/>
     <w:uiPriority w:val="1"/>
     <w:rsid w:val="003C3BB7"/>
     <w:rPr>
@@ -4520,9 +4422,9 @@
       <w:szCs w:val="20"/>
     </w:rPr>
   </w:style>
-  <w:style w:type="paragraph" w:styleId="Listenabsatz">
+  <w:style w:type="paragraph" w:styleId="ListParagraph">
     <w:name w:val="List Paragraph"/>
-    <w:basedOn w:val="Standard"/>
+    <w:basedOn w:val="Normal"/>
     <w:uiPriority w:val="34"/>
     <w:qFormat/>
     <w:rsid w:val="003C3BB7"/>
@@ -4531,11 +4433,11 @@
       <w:contextualSpacing/>
     </w:pPr>
   </w:style>
-  <w:style w:type="paragraph" w:styleId="Zitat">
+  <w:style w:type="paragraph" w:styleId="Quote">
     <w:name w:val="Quote"/>
-    <w:basedOn w:val="Standard"/>
-    <w:next w:val="Standard"/>
-    <w:link w:val="ZitatZchn"/>
+    <w:basedOn w:val="Normal"/>
+    <w:next w:val="Normal"/>
+    <w:link w:val="QuoteChar"/>
     <w:uiPriority w:val="29"/>
     <w:qFormat/>
     <w:rsid w:val="003C3BB7"/>
@@ -4544,10 +4446,10 @@
       <w:iCs/>
     </w:rPr>
   </w:style>
-  <w:style w:type="character" w:customStyle="1" w:styleId="ZitatZchn">
-    <w:name w:val="Zitat Zchn"/>
-    <w:basedOn w:val="Absatz-Standardschriftart"/>
-    <w:link w:val="Zitat"/>
+  <w:style w:type="character" w:customStyle="1" w:styleId="QuoteChar">
+    <w:name w:val="Quote Char"/>
+    <w:basedOn w:val="DefaultParagraphFont"/>
+    <w:link w:val="Quote"/>
     <w:uiPriority w:val="29"/>
     <w:rsid w:val="003C3BB7"/>
     <w:rPr>
@@ -4557,11 +4459,11 @@
       <w:szCs w:val="20"/>
     </w:rPr>
   </w:style>
-  <w:style w:type="paragraph" w:styleId="IntensivesZitat">
+  <w:style w:type="paragraph" w:styleId="IntenseQuote">
     <w:name w:val="Intense Quote"/>
-    <w:basedOn w:val="Standard"/>
-    <w:next w:val="Standard"/>
-    <w:link w:val="IntensivesZitatZchn"/>
+    <w:basedOn w:val="Normal"/>
+    <w:next w:val="Normal"/>
+    <w:link w:val="IntenseQuoteChar"/>
     <w:uiPriority w:val="30"/>
     <w:qFormat/>
     <w:rsid w:val="003C3BB7"/>
@@ -4580,10 +4482,10 @@
       <w:color w:val="4F81BD" w:themeColor="accent1"/>
     </w:rPr>
   </w:style>
-  <w:style w:type="character" w:customStyle="1" w:styleId="IntensivesZitatZchn">
-    <w:name w:val="Intensives Zitat Zchn"/>
-    <w:basedOn w:val="Absatz-Standardschriftart"/>
-    <w:link w:val="IntensivesZitat"/>
+  <w:style w:type="character" w:customStyle="1" w:styleId="IntenseQuoteChar">
+    <w:name w:val="Intense Quote Char"/>
+    <w:basedOn w:val="DefaultParagraphFont"/>
+    <w:link w:val="IntenseQuote"/>
     <w:uiPriority w:val="30"/>
     <w:rsid w:val="003C3BB7"/>
     <w:rPr>
@@ -4594,7 +4496,7 @@
       <w:szCs w:val="20"/>
     </w:rPr>
   </w:style>
-  <w:style w:type="character" w:styleId="SchwacheHervorhebung">
+  <w:style w:type="character" w:styleId="SubtleEmphasis">
     <w:name w:val="Subtle Emphasis"/>
     <w:uiPriority w:val="19"/>
     <w:qFormat/>
@@ -4605,7 +4507,7 @@
       <w:color w:val="243F60" w:themeColor="accent1" w:themeShade="7F"/>
     </w:rPr>
   </w:style>
-  <w:style w:type="character" w:styleId="IntensiveHervorhebung">
+  <w:style w:type="character" w:styleId="IntenseEmphasis">
     <w:name w:val="Intense Emphasis"/>
     <w:uiPriority w:val="21"/>
     <w:qFormat/>
@@ -4618,7 +4520,7 @@
       <w:spacing w:val="10"/>
     </w:rPr>
   </w:style>
-  <w:style w:type="character" w:styleId="SchwacherVerweis">
+  <w:style w:type="character" w:styleId="SubtleReference">
     <w:name w:val="Subtle Reference"/>
     <w:uiPriority w:val="31"/>
     <w:qFormat/>
@@ -4629,7 +4531,7 @@
       <w:color w:val="4F81BD" w:themeColor="accent1"/>
     </w:rPr>
   </w:style>
-  <w:style w:type="character" w:styleId="IntensiverVerweis">
+  <w:style w:type="character" w:styleId="IntenseReference">
     <w:name w:val="Intense Reference"/>
     <w:uiPriority w:val="32"/>
     <w:qFormat/>
@@ -4643,7 +4545,7 @@
       <w:color w:val="4F81BD" w:themeColor="accent1"/>
     </w:rPr>
   </w:style>
-  <w:style w:type="character" w:styleId="Buchtitel">
+  <w:style w:type="character" w:styleId="BookTitle">
     <w:name w:val="Book Title"/>
     <w:uiPriority w:val="33"/>
     <w:qFormat/>
@@ -4656,10 +4558,10 @@
       <w:spacing w:val="9"/>
     </w:rPr>
   </w:style>
-  <w:style w:type="paragraph" w:styleId="Inhaltsverzeichnisberschrift">
+  <w:style w:type="paragraph" w:styleId="TOCHeading">
     <w:name w:val="TOC Heading"/>
-    <w:basedOn w:val="berschrift1"/>
-    <w:next w:val="Standard"/>
+    <w:basedOn w:val="Heading1"/>
+    <w:next w:val="Normal"/>
     <w:uiPriority w:val="39"/>
     <w:unhideWhenUsed/>
     <w:qFormat/>
@@ -4671,10 +4573,10 @@
       <w:lang w:bidi="en-US"/>
     </w:rPr>
   </w:style>
-  <w:style w:type="paragraph" w:styleId="Verzeichnis1">
+  <w:style w:type="paragraph" w:styleId="TOC1">
     <w:name w:val="toc 1"/>
-    <w:basedOn w:val="Standard"/>
-    <w:next w:val="Standard"/>
+    <w:basedOn w:val="Normal"/>
+    <w:next w:val="Normal"/>
     <w:autoRedefine/>
     <w:uiPriority w:val="39"/>
     <w:unhideWhenUsed/>
@@ -4687,10 +4589,10 @@
       <w:b/>
     </w:rPr>
   </w:style>
-  <w:style w:type="paragraph" w:styleId="Verzeichnis2">
+  <w:style w:type="paragraph" w:styleId="TOC2">
     <w:name w:val="toc 2"/>
-    <w:basedOn w:val="Standard"/>
-    <w:next w:val="Standard"/>
+    <w:basedOn w:val="Normal"/>
+    <w:next w:val="Normal"/>
     <w:autoRedefine/>
     <w:uiPriority w:val="39"/>
     <w:unhideWhenUsed/>
@@ -4703,7 +4605,7 @@
   </w:style>
   <w:style w:type="character" w:styleId="Hyperlink">
     <w:name w:val="Hyperlink"/>
-    <w:basedOn w:val="Absatz-Standardschriftart"/>
+    <w:basedOn w:val="DefaultParagraphFont"/>
     <w:uiPriority w:val="99"/>
     <w:unhideWhenUsed/>
     <w:rsid w:val="006F2255"/>
@@ -4712,10 +4614,10 @@
       <w:u w:val="single"/>
     </w:rPr>
   </w:style>
-  <w:style w:type="paragraph" w:styleId="Sprechblasentext">
+  <w:style w:type="paragraph" w:styleId="BalloonText">
     <w:name w:val="Balloon Text"/>
-    <w:basedOn w:val="Standard"/>
-    <w:link w:val="SprechblasentextZchn"/>
+    <w:basedOn w:val="Normal"/>
+    <w:link w:val="BalloonTextChar"/>
     <w:uiPriority w:val="99"/>
     <w:semiHidden/>
     <w:unhideWhenUsed/>
@@ -4729,10 +4631,10 @@
       <w:szCs w:val="16"/>
     </w:rPr>
   </w:style>
-  <w:style w:type="character" w:customStyle="1" w:styleId="SprechblasentextZchn">
-    <w:name w:val="Sprechblasentext Zchn"/>
-    <w:basedOn w:val="Absatz-Standardschriftart"/>
-    <w:link w:val="Sprechblasentext"/>
+  <w:style w:type="character" w:customStyle="1" w:styleId="BalloonTextChar">
+    <w:name w:val="Balloon Text Char"/>
+    <w:basedOn w:val="DefaultParagraphFont"/>
+    <w:link w:val="BalloonText"/>
     <w:uiPriority w:val="99"/>
     <w:semiHidden/>
     <w:rsid w:val="006F2255"/>
@@ -4742,10 +4644,10 @@
       <w:szCs w:val="16"/>
     </w:rPr>
   </w:style>
-  <w:style w:type="paragraph" w:styleId="Verzeichnis3">
+  <w:style w:type="paragraph" w:styleId="TOC3">
     <w:name w:val="toc 3"/>
-    <w:basedOn w:val="Standard"/>
-    <w:next w:val="Standard"/>
+    <w:basedOn w:val="Normal"/>
+    <w:next w:val="Normal"/>
     <w:autoRedefine/>
     <w:uiPriority w:val="39"/>
     <w:unhideWhenUsed/>
@@ -4760,10 +4662,10 @@
       <w:lang w:eastAsia="de-CH"/>
     </w:rPr>
   </w:style>
-  <w:style w:type="paragraph" w:styleId="Kopfzeile">
+  <w:style w:type="paragraph" w:styleId="Header">
     <w:name w:val="header"/>
-    <w:basedOn w:val="Standard"/>
-    <w:link w:val="KopfzeileZchn"/>
+    <w:basedOn w:val="Normal"/>
+    <w:link w:val="HeaderChar"/>
     <w:uiPriority w:val="99"/>
     <w:unhideWhenUsed/>
     <w:rsid w:val="008F2373"/>
@@ -4775,10 +4677,10 @@
       <w:spacing w:after="0"/>
     </w:pPr>
   </w:style>
-  <w:style w:type="character" w:customStyle="1" w:styleId="KopfzeileZchn">
-    <w:name w:val="Kopfzeile Zchn"/>
-    <w:basedOn w:val="Absatz-Standardschriftart"/>
-    <w:link w:val="Kopfzeile"/>
+  <w:style w:type="character" w:customStyle="1" w:styleId="HeaderChar">
+    <w:name w:val="Header Char"/>
+    <w:basedOn w:val="DefaultParagraphFont"/>
+    <w:link w:val="Header"/>
     <w:uiPriority w:val="99"/>
     <w:rsid w:val="008F2373"/>
     <w:rPr>
@@ -4786,10 +4688,10 @@
       <w:szCs w:val="20"/>
     </w:rPr>
   </w:style>
-  <w:style w:type="paragraph" w:styleId="Fuzeile">
+  <w:style w:type="paragraph" w:styleId="Footer">
     <w:name w:val="footer"/>
-    <w:basedOn w:val="Standard"/>
-    <w:link w:val="FuzeileZchn"/>
+    <w:basedOn w:val="Normal"/>
+    <w:link w:val="FooterChar"/>
     <w:uiPriority w:val="99"/>
     <w:unhideWhenUsed/>
     <w:rsid w:val="008F2373"/>
@@ -4801,10 +4703,10 @@
       <w:spacing w:after="0"/>
     </w:pPr>
   </w:style>
-  <w:style w:type="character" w:customStyle="1" w:styleId="FuzeileZchn">
-    <w:name w:val="Fußzeile Zchn"/>
-    <w:basedOn w:val="Absatz-Standardschriftart"/>
-    <w:link w:val="Fuzeile"/>
+  <w:style w:type="character" w:customStyle="1" w:styleId="FooterChar">
+    <w:name w:val="Footer Char"/>
+    <w:basedOn w:val="DefaultParagraphFont"/>
+    <w:link w:val="Footer"/>
     <w:uiPriority w:val="99"/>
     <w:rsid w:val="008F2373"/>
     <w:rPr>
@@ -5105,7 +5007,7 @@
 </file>
 
 <file path=customXml/itemProps1.xml><?xml version="1.0" encoding="utf-8"?>
-<ds:datastoreItem xmlns:ds="http://schemas.openxmlformats.org/officeDocument/2006/customXml" ds:itemID="{68B3D240-02B1-4631-82A3-A8474A357897}">
+<ds:datastoreItem xmlns:ds="http://schemas.openxmlformats.org/officeDocument/2006/customXml" ds:itemID="{9B12E68D-9509-4D9B-978D-25A4911BEE6E}">
   <ds:schemaRefs>
     <ds:schemaRef ds:uri="http://schemas.openxmlformats.org/officeDocument/2006/bibliography"/>
   </ds:schemaRefs>

</xml_diff>